<commit_message>
Edited code review form and instructions for lab 2
</commit_message>
<xml_diff>
--- a/Labs/CS210_CodeReviewForm-Generic.docx
+++ b/Labs/CS210_CodeReviewForm-Generic.docx
@@ -118,6 +118,48 @@
               <w:spacing w:after="0" w:line="240" w:lineRule="auto"/>
             </w:pPr>
             <w:r>
+              <w:t>Developer’s Lab Assignment Group (A, B, or C)</w:t>
+            </w:r>
+          </w:p>
+        </w:tc>
+        <w:tc>
+          <w:tcPr>
+            <w:tcW w:w="3993" w:type="dxa"/>
+            <w:tcBorders>
+              <w:top w:val="single" w:sz="4" w:space="0" w:color="000000"/>
+              <w:left w:val="single" w:sz="4" w:space="0" w:color="000000"/>
+              <w:bottom w:val="single" w:sz="4" w:space="0" w:color="000000"/>
+              <w:right w:val="single" w:sz="4" w:space="0" w:color="000000"/>
+            </w:tcBorders>
+          </w:tcPr>
+          <w:p>
+            <w:pPr>
+              <w:widowControl w:val="0"/>
+              <w:autoSpaceDE w:val="0"/>
+              <w:snapToGrid w:val="0"/>
+              <w:spacing w:after="0" w:line="240" w:lineRule="auto"/>
+            </w:pPr>
+          </w:p>
+        </w:tc>
+      </w:tr>
+      <w:tr>
+        <w:tc>
+          <w:tcPr>
+            <w:tcW w:w="5613" w:type="dxa"/>
+            <w:tcBorders>
+              <w:top w:val="single" w:sz="4" w:space="0" w:color="000000"/>
+              <w:left w:val="single" w:sz="4" w:space="0" w:color="000000"/>
+              <w:bottom w:val="single" w:sz="4" w:space="0" w:color="000000"/>
+            </w:tcBorders>
+          </w:tcPr>
+          <w:p>
+            <w:pPr>
+              <w:widowControl w:val="0"/>
+              <w:autoSpaceDE w:val="0"/>
+              <w:snapToGrid w:val="0"/>
+              <w:spacing w:after="0" w:line="240" w:lineRule="auto"/>
+            </w:pPr>
+            <w:r>
               <w:t>Reviewer</w:t>
             </w:r>
           </w:p>
@@ -179,6 +221,13 @@
       <w:r>
         <w:t>The developer will revise the beta version of their lab work and fill out the “Production” column to reflect any changes they have made. The developer will submit this completed form along with the production version of their lab assignment.</w:t>
       </w:r>
+    </w:p>
+    <w:p>
+      <w:pPr>
+        <w:widowControl w:val="0"/>
+        <w:autoSpaceDE w:val="0"/>
+        <w:spacing w:line="240" w:lineRule="auto"/>
+      </w:pPr>
     </w:p>
     <w:tbl>
       <w:tblPr>
@@ -307,8 +356,13 @@
               <w:snapToGrid w:val="0"/>
               <w:spacing w:after="0" w:line="240" w:lineRule="auto"/>
             </w:pPr>
-            <w:r>
-              <w:t>Are any errors shown in the IDE? (Yes or No and list issues below)</w:t>
+            <w:proofErr w:type="gramStart"/>
+            <w:r>
+              <w:t>Is</w:t>
+            </w:r>
+            <w:proofErr w:type="gramEnd"/>
+            <w:r>
+              <w:t xml:space="preserve"> the developers name and the date listed in each file?</w:t>
             </w:r>
           </w:p>
         </w:tc>
@@ -354,6 +408,91 @@
         </w:tc>
       </w:tr>
       <w:tr>
+        <w:trPr>
+          <w:trHeight w:val="287"/>
+        </w:trPr>
+        <w:tc>
+          <w:tcPr>
+            <w:tcW w:w="7380" w:type="dxa"/>
+            <w:tcBorders>
+              <w:top w:val="single" w:sz="4" w:space="0" w:color="000000"/>
+              <w:left w:val="single" w:sz="4" w:space="0" w:color="000000"/>
+              <w:bottom w:val="single" w:sz="4" w:space="0" w:color="000000"/>
+            </w:tcBorders>
+            <w:shd w:val="pct5" w:color="auto" w:fill="auto"/>
+          </w:tcPr>
+          <w:p>
+            <w:pPr>
+              <w:widowControl w:val="0"/>
+              <w:autoSpaceDE w:val="0"/>
+              <w:snapToGrid w:val="0"/>
+              <w:spacing w:after="0" w:line="240" w:lineRule="auto"/>
+            </w:pPr>
+            <w:r>
+              <w:t xml:space="preserve">Are </w:t>
+            </w:r>
+            <w:r>
+              <w:t>there no</w:t>
+            </w:r>
+            <w:r>
+              <w:t xml:space="preserve"> errors shown in the IDE? (</w:t>
+            </w:r>
+            <w:r>
+              <w:t xml:space="preserve">If no, </w:t>
+            </w:r>
+            <w:r>
+              <w:t xml:space="preserve">list </w:t>
+            </w:r>
+            <w:r>
+              <w:t>errors</w:t>
+            </w:r>
+            <w:r>
+              <w:t>)</w:t>
+            </w:r>
+          </w:p>
+        </w:tc>
+        <w:tc>
+          <w:tcPr>
+            <w:tcW w:w="990" w:type="dxa"/>
+            <w:tcBorders>
+              <w:top w:val="single" w:sz="4" w:space="0" w:color="000000"/>
+              <w:left w:val="single" w:sz="4" w:space="0" w:color="000000"/>
+              <w:bottom w:val="single" w:sz="4" w:space="0" w:color="000000"/>
+              <w:right w:val="single" w:sz="4" w:space="0" w:color="000000"/>
+            </w:tcBorders>
+            <w:shd w:val="pct5" w:color="auto" w:fill="auto"/>
+          </w:tcPr>
+          <w:p>
+            <w:pPr>
+              <w:widowControl w:val="0"/>
+              <w:autoSpaceDE w:val="0"/>
+              <w:snapToGrid w:val="0"/>
+              <w:spacing w:after="0" w:line="240" w:lineRule="auto"/>
+            </w:pPr>
+          </w:p>
+        </w:tc>
+        <w:tc>
+          <w:tcPr>
+            <w:tcW w:w="1170" w:type="dxa"/>
+            <w:tcBorders>
+              <w:top w:val="single" w:sz="4" w:space="0" w:color="000000"/>
+              <w:left w:val="single" w:sz="4" w:space="0" w:color="000000"/>
+              <w:bottom w:val="single" w:sz="4" w:space="0" w:color="000000"/>
+              <w:right w:val="single" w:sz="4" w:space="0" w:color="000000"/>
+            </w:tcBorders>
+            <w:shd w:val="pct5" w:color="auto" w:fill="auto"/>
+          </w:tcPr>
+          <w:p>
+            <w:pPr>
+              <w:widowControl w:val="0"/>
+              <w:autoSpaceDE w:val="0"/>
+              <w:snapToGrid w:val="0"/>
+              <w:spacing w:after="0" w:line="240" w:lineRule="auto"/>
+            </w:pPr>
+          </w:p>
+        </w:tc>
+      </w:tr>
+      <w:tr>
         <w:tc>
           <w:tcPr>
             <w:tcW w:w="9540" w:type="dxa"/>
@@ -378,56 +517,14 @@
       <w:tr>
         <w:tc>
           <w:tcPr>
-            <w:tcW w:w="7380" w:type="dxa"/>
-            <w:tcBorders>
-              <w:top w:val="single" w:sz="4" w:space="0" w:color="000000"/>
-              <w:left w:val="single" w:sz="4" w:space="0" w:color="000000"/>
-              <w:bottom w:val="single" w:sz="4" w:space="0" w:color="000000"/>
-            </w:tcBorders>
-            <w:shd w:val="pct5" w:color="auto" w:fill="auto"/>
-          </w:tcPr>
-          <w:p>
-            <w:pPr>
-              <w:widowControl w:val="0"/>
-              <w:autoSpaceDE w:val="0"/>
-              <w:snapToGrid w:val="0"/>
-              <w:spacing w:after="0" w:line="240" w:lineRule="auto"/>
-            </w:pPr>
-            <w:r>
-              <w:t>Does it run without errors?</w:t>
-            </w:r>
-          </w:p>
-        </w:tc>
-        <w:tc>
-          <w:tcPr>
-            <w:tcW w:w="990" w:type="dxa"/>
-            <w:tcBorders>
-              <w:top w:val="single" w:sz="4" w:space="0" w:color="000000"/>
-              <w:left w:val="single" w:sz="4" w:space="0" w:color="000000"/>
-              <w:bottom w:val="single" w:sz="4" w:space="0" w:color="000000"/>
-              <w:right w:val="single" w:sz="4" w:space="0" w:color="000000"/>
-            </w:tcBorders>
-            <w:shd w:val="pct5" w:color="auto" w:fill="auto"/>
-          </w:tcPr>
-          <w:p>
-            <w:pPr>
-              <w:widowControl w:val="0"/>
-              <w:autoSpaceDE w:val="0"/>
-              <w:snapToGrid w:val="0"/>
-              <w:spacing w:after="0" w:line="240" w:lineRule="auto"/>
-            </w:pPr>
-          </w:p>
-        </w:tc>
-        <w:tc>
-          <w:tcPr>
-            <w:tcW w:w="1170" w:type="dxa"/>
-            <w:tcBorders>
-              <w:top w:val="single" w:sz="4" w:space="0" w:color="000000"/>
-              <w:left w:val="single" w:sz="4" w:space="0" w:color="000000"/>
-              <w:bottom w:val="single" w:sz="4" w:space="0" w:color="000000"/>
-              <w:right w:val="single" w:sz="4" w:space="0" w:color="000000"/>
-            </w:tcBorders>
-            <w:shd w:val="pct5" w:color="auto" w:fill="auto"/>
+            <w:tcW w:w="9540" w:type="dxa"/>
+            <w:gridSpan w:val="3"/>
+            <w:tcBorders>
+              <w:top w:val="single" w:sz="4" w:space="0" w:color="000000"/>
+              <w:left w:val="single" w:sz="4" w:space="0" w:color="000000"/>
+              <w:bottom w:val="single" w:sz="4" w:space="0" w:color="000000"/>
+              <w:right w:val="single" w:sz="4" w:space="0" w:color="000000"/>
+            </w:tcBorders>
           </w:tcPr>
           <w:p>
             <w:pPr>
@@ -442,6 +539,73 @@
       <w:tr>
         <w:tc>
           <w:tcPr>
+            <w:tcW w:w="7380" w:type="dxa"/>
+            <w:tcBorders>
+              <w:top w:val="single" w:sz="4" w:space="0" w:color="000000"/>
+              <w:left w:val="single" w:sz="4" w:space="0" w:color="000000"/>
+              <w:bottom w:val="single" w:sz="4" w:space="0" w:color="000000"/>
+            </w:tcBorders>
+            <w:shd w:val="pct5" w:color="auto" w:fill="auto"/>
+          </w:tcPr>
+          <w:p>
+            <w:pPr>
+              <w:widowControl w:val="0"/>
+              <w:autoSpaceDE w:val="0"/>
+              <w:snapToGrid w:val="0"/>
+              <w:spacing w:after="0" w:line="240" w:lineRule="auto"/>
+            </w:pPr>
+            <w:r>
+              <w:t>Does it run without errors?</w:t>
+            </w:r>
+            <w:r>
+              <w:t xml:space="preserve"> (list any errors)</w:t>
+            </w:r>
+          </w:p>
+        </w:tc>
+        <w:tc>
+          <w:tcPr>
+            <w:tcW w:w="990" w:type="dxa"/>
+            <w:tcBorders>
+              <w:top w:val="single" w:sz="4" w:space="0" w:color="000000"/>
+              <w:left w:val="single" w:sz="4" w:space="0" w:color="000000"/>
+              <w:bottom w:val="single" w:sz="4" w:space="0" w:color="000000"/>
+              <w:right w:val="single" w:sz="4" w:space="0" w:color="000000"/>
+            </w:tcBorders>
+            <w:shd w:val="pct5" w:color="auto" w:fill="auto"/>
+          </w:tcPr>
+          <w:p>
+            <w:pPr>
+              <w:widowControl w:val="0"/>
+              <w:autoSpaceDE w:val="0"/>
+              <w:snapToGrid w:val="0"/>
+              <w:spacing w:after="0" w:line="240" w:lineRule="auto"/>
+            </w:pPr>
+          </w:p>
+        </w:tc>
+        <w:tc>
+          <w:tcPr>
+            <w:tcW w:w="1170" w:type="dxa"/>
+            <w:tcBorders>
+              <w:top w:val="single" w:sz="4" w:space="0" w:color="000000"/>
+              <w:left w:val="single" w:sz="4" w:space="0" w:color="000000"/>
+              <w:bottom w:val="single" w:sz="4" w:space="0" w:color="000000"/>
+              <w:right w:val="single" w:sz="4" w:space="0" w:color="000000"/>
+            </w:tcBorders>
+            <w:shd w:val="pct5" w:color="auto" w:fill="auto"/>
+          </w:tcPr>
+          <w:p>
+            <w:pPr>
+              <w:widowControl w:val="0"/>
+              <w:autoSpaceDE w:val="0"/>
+              <w:snapToGrid w:val="0"/>
+              <w:spacing w:after="0" w:line="240" w:lineRule="auto"/>
+            </w:pPr>
+          </w:p>
+        </w:tc>
+      </w:tr>
+      <w:tr>
+        <w:tc>
+          <w:tcPr>
             <w:tcW w:w="9540" w:type="dxa"/>
             <w:gridSpan w:val="3"/>
             <w:tcBorders>
@@ -486,6 +650,163 @@
       <w:tr>
         <w:tc>
           <w:tcPr>
+            <w:tcW w:w="7380" w:type="dxa"/>
+            <w:tcBorders>
+              <w:top w:val="single" w:sz="4" w:space="0" w:color="000000"/>
+              <w:left w:val="single" w:sz="4" w:space="0" w:color="000000"/>
+              <w:bottom w:val="single" w:sz="4" w:space="0" w:color="000000"/>
+            </w:tcBorders>
+            <w:shd w:val="pct5" w:color="auto" w:fill="auto"/>
+          </w:tcPr>
+          <w:p>
+            <w:pPr>
+              <w:widowControl w:val="0"/>
+              <w:autoSpaceDE w:val="0"/>
+              <w:snapToGrid w:val="0"/>
+              <w:spacing w:after="0" w:line="240" w:lineRule="auto"/>
+            </w:pPr>
+            <w:r>
+              <w:t xml:space="preserve">Is </w:t>
+            </w:r>
+            <w:proofErr w:type="spellStart"/>
+            <w:r>
+              <w:t>i</w:t>
+            </w:r>
+            <w:proofErr w:type="spellEnd"/>
+            <w:r>
+              <w:t>/o code separated from processing code? (in separate functions or modules)</w:t>
+            </w:r>
+          </w:p>
+        </w:tc>
+        <w:tc>
+          <w:tcPr>
+            <w:tcW w:w="990" w:type="dxa"/>
+            <w:tcBorders>
+              <w:top w:val="single" w:sz="4" w:space="0" w:color="000000"/>
+              <w:left w:val="single" w:sz="4" w:space="0" w:color="000000"/>
+              <w:bottom w:val="single" w:sz="4" w:space="0" w:color="000000"/>
+              <w:right w:val="single" w:sz="4" w:space="0" w:color="000000"/>
+            </w:tcBorders>
+            <w:shd w:val="pct5" w:color="auto" w:fill="auto"/>
+          </w:tcPr>
+          <w:p>
+            <w:pPr>
+              <w:widowControl w:val="0"/>
+              <w:autoSpaceDE w:val="0"/>
+              <w:snapToGrid w:val="0"/>
+              <w:spacing w:after="0" w:line="240" w:lineRule="auto"/>
+            </w:pPr>
+          </w:p>
+        </w:tc>
+        <w:tc>
+          <w:tcPr>
+            <w:tcW w:w="1170" w:type="dxa"/>
+            <w:tcBorders>
+              <w:top w:val="single" w:sz="4" w:space="0" w:color="000000"/>
+              <w:left w:val="single" w:sz="4" w:space="0" w:color="000000"/>
+              <w:bottom w:val="single" w:sz="4" w:space="0" w:color="000000"/>
+              <w:right w:val="single" w:sz="4" w:space="0" w:color="000000"/>
+            </w:tcBorders>
+            <w:shd w:val="pct5" w:color="auto" w:fill="auto"/>
+          </w:tcPr>
+          <w:p>
+            <w:pPr>
+              <w:widowControl w:val="0"/>
+              <w:autoSpaceDE w:val="0"/>
+              <w:snapToGrid w:val="0"/>
+              <w:spacing w:after="0" w:line="240" w:lineRule="auto"/>
+            </w:pPr>
+          </w:p>
+        </w:tc>
+      </w:tr>
+      <w:tr>
+        <w:tc>
+          <w:tcPr>
+            <w:tcW w:w="7380" w:type="dxa"/>
+            <w:tcBorders>
+              <w:top w:val="single" w:sz="4" w:space="0" w:color="000000"/>
+              <w:left w:val="single" w:sz="4" w:space="0" w:color="000000"/>
+              <w:bottom w:val="single" w:sz="4" w:space="0" w:color="000000"/>
+            </w:tcBorders>
+            <w:shd w:val="pct5" w:color="auto" w:fill="auto"/>
+          </w:tcPr>
+          <w:p>
+            <w:pPr>
+              <w:widowControl w:val="0"/>
+              <w:autoSpaceDE w:val="0"/>
+              <w:snapToGrid w:val="0"/>
+              <w:spacing w:after="0" w:line="240" w:lineRule="auto"/>
+            </w:pPr>
+            <w:r>
+              <w:t xml:space="preserve">Does the program </w:t>
+            </w:r>
+            <w:r>
+              <w:t xml:space="preserve">correctly </w:t>
+            </w:r>
+            <w:r>
+              <w:t xml:space="preserve">get </w:t>
+            </w:r>
+            <w:r>
+              <w:t xml:space="preserve">required </w:t>
+            </w:r>
+            <w:r>
+              <w:t xml:space="preserve">input and print </w:t>
+            </w:r>
+            <w:r>
+              <w:t xml:space="preserve">required </w:t>
+            </w:r>
+            <w:r>
+              <w:t>output</w:t>
+            </w:r>
+            <w:r>
+              <w:t>?</w:t>
+            </w:r>
+          </w:p>
+        </w:tc>
+        <w:tc>
+          <w:tcPr>
+            <w:tcW w:w="990" w:type="dxa"/>
+            <w:tcBorders>
+              <w:top w:val="single" w:sz="4" w:space="0" w:color="000000"/>
+              <w:left w:val="single" w:sz="4" w:space="0" w:color="000000"/>
+              <w:bottom w:val="single" w:sz="4" w:space="0" w:color="000000"/>
+              <w:right w:val="single" w:sz="4" w:space="0" w:color="000000"/>
+            </w:tcBorders>
+            <w:shd w:val="pct5" w:color="auto" w:fill="auto"/>
+          </w:tcPr>
+          <w:p>
+            <w:pPr>
+              <w:widowControl w:val="0"/>
+              <w:autoSpaceDE w:val="0"/>
+              <w:snapToGrid w:val="0"/>
+              <w:spacing w:after="0" w:line="240" w:lineRule="auto"/>
+            </w:pPr>
+          </w:p>
+        </w:tc>
+        <w:tc>
+          <w:tcPr>
+            <w:tcW w:w="1170" w:type="dxa"/>
+            <w:tcBorders>
+              <w:top w:val="single" w:sz="4" w:space="0" w:color="000000"/>
+              <w:left w:val="single" w:sz="4" w:space="0" w:color="000000"/>
+              <w:bottom w:val="single" w:sz="4" w:space="0" w:color="000000"/>
+              <w:right w:val="single" w:sz="4" w:space="0" w:color="000000"/>
+            </w:tcBorders>
+            <w:shd w:val="pct5" w:color="auto" w:fill="auto"/>
+          </w:tcPr>
+          <w:p>
+            <w:pPr>
+              <w:widowControl w:val="0"/>
+              <w:autoSpaceDE w:val="0"/>
+              <w:snapToGrid w:val="0"/>
+              <w:spacing w:after="0" w:line="240" w:lineRule="auto"/>
+            </w:pPr>
+          </w:p>
+        </w:tc>
+      </w:tr>
+      <w:tr>
+        <w:tc>
+          <w:tcPr>
             <w:tcW w:w="9540" w:type="dxa"/>
             <w:gridSpan w:val="3"/>
             <w:tcBorders>
@@ -508,59 +829,14 @@
       <w:tr>
         <w:tc>
           <w:tcPr>
-            <w:tcW w:w="7380" w:type="dxa"/>
-            <w:tcBorders>
-              <w:top w:val="single" w:sz="4" w:space="0" w:color="000000"/>
-              <w:left w:val="single" w:sz="4" w:space="0" w:color="000000"/>
-              <w:bottom w:val="single" w:sz="4" w:space="0" w:color="000000"/>
-            </w:tcBorders>
-            <w:shd w:val="pct5" w:color="auto" w:fill="auto"/>
-          </w:tcPr>
-          <w:p>
-            <w:pPr>
-              <w:widowControl w:val="0"/>
-              <w:autoSpaceDE w:val="0"/>
-              <w:snapToGrid w:val="0"/>
-              <w:spacing w:after="0" w:line="240" w:lineRule="auto"/>
-            </w:pPr>
-            <w:r>
-              <w:t>Does the program get input and print output correctly</w:t>
-            </w:r>
-            <w:r>
-              <w:t xml:space="preserve"> </w:t>
-            </w:r>
-          </w:p>
-        </w:tc>
-        <w:tc>
-          <w:tcPr>
-            <w:tcW w:w="990" w:type="dxa"/>
-            <w:tcBorders>
-              <w:top w:val="single" w:sz="4" w:space="0" w:color="000000"/>
-              <w:left w:val="single" w:sz="4" w:space="0" w:color="000000"/>
-              <w:bottom w:val="single" w:sz="4" w:space="0" w:color="000000"/>
-              <w:right w:val="single" w:sz="4" w:space="0" w:color="000000"/>
-            </w:tcBorders>
-            <w:shd w:val="pct5" w:color="auto" w:fill="auto"/>
-          </w:tcPr>
-          <w:p>
-            <w:pPr>
-              <w:widowControl w:val="0"/>
-              <w:autoSpaceDE w:val="0"/>
-              <w:snapToGrid w:val="0"/>
-              <w:spacing w:after="0" w:line="240" w:lineRule="auto"/>
-            </w:pPr>
-          </w:p>
-        </w:tc>
-        <w:tc>
-          <w:tcPr>
-            <w:tcW w:w="1170" w:type="dxa"/>
-            <w:tcBorders>
-              <w:top w:val="single" w:sz="4" w:space="0" w:color="000000"/>
-              <w:left w:val="single" w:sz="4" w:space="0" w:color="000000"/>
-              <w:bottom w:val="single" w:sz="4" w:space="0" w:color="000000"/>
-              <w:right w:val="single" w:sz="4" w:space="0" w:color="000000"/>
-            </w:tcBorders>
-            <w:shd w:val="pct5" w:color="auto" w:fill="auto"/>
+            <w:tcW w:w="9540" w:type="dxa"/>
+            <w:gridSpan w:val="3"/>
+            <w:tcBorders>
+              <w:top w:val="single" w:sz="4" w:space="0" w:color="000000"/>
+              <w:left w:val="single" w:sz="4" w:space="0" w:color="000000"/>
+              <w:bottom w:val="single" w:sz="4" w:space="0" w:color="000000"/>
+              <w:right w:val="single" w:sz="4" w:space="0" w:color="000000"/>
+            </w:tcBorders>
           </w:tcPr>
           <w:p>
             <w:pPr>
@@ -575,6 +851,85 @@
       <w:tr>
         <w:tc>
           <w:tcPr>
+            <w:tcW w:w="7380" w:type="dxa"/>
+            <w:tcBorders>
+              <w:top w:val="single" w:sz="4" w:space="0" w:color="000000"/>
+              <w:left w:val="single" w:sz="4" w:space="0" w:color="000000"/>
+              <w:bottom w:val="single" w:sz="4" w:space="0" w:color="000000"/>
+            </w:tcBorders>
+            <w:shd w:val="pct5" w:color="auto" w:fill="auto"/>
+          </w:tcPr>
+          <w:p>
+            <w:pPr>
+              <w:widowControl w:val="0"/>
+              <w:autoSpaceDE w:val="0"/>
+              <w:snapToGrid w:val="0"/>
+              <w:spacing w:after="0" w:line="240" w:lineRule="auto"/>
+            </w:pPr>
+            <w:r>
+              <w:t xml:space="preserve">Does the style conform to </w:t>
+            </w:r>
+            <w:r>
+              <w:t xml:space="preserve">Python </w:t>
+            </w:r>
+            <w:r>
+              <w:t>coding</w:t>
+            </w:r>
+            <w:r>
+              <w:t xml:space="preserve"> conventions</w:t>
+            </w:r>
+            <w:r>
+              <w:t xml:space="preserve">? </w:t>
+            </w:r>
+            <w:r>
+              <w:t>(list any exceptions)</w:t>
+            </w:r>
+          </w:p>
+        </w:tc>
+        <w:tc>
+          <w:tcPr>
+            <w:tcW w:w="990" w:type="dxa"/>
+            <w:tcBorders>
+              <w:top w:val="single" w:sz="4" w:space="0" w:color="000000"/>
+              <w:left w:val="single" w:sz="4" w:space="0" w:color="000000"/>
+              <w:bottom w:val="single" w:sz="4" w:space="0" w:color="000000"/>
+              <w:right w:val="single" w:sz="4" w:space="0" w:color="000000"/>
+            </w:tcBorders>
+            <w:shd w:val="pct5" w:color="auto" w:fill="auto"/>
+          </w:tcPr>
+          <w:p>
+            <w:pPr>
+              <w:widowControl w:val="0"/>
+              <w:autoSpaceDE w:val="0"/>
+              <w:snapToGrid w:val="0"/>
+              <w:spacing w:after="0" w:line="240" w:lineRule="auto"/>
+            </w:pPr>
+          </w:p>
+        </w:tc>
+        <w:tc>
+          <w:tcPr>
+            <w:tcW w:w="1170" w:type="dxa"/>
+            <w:tcBorders>
+              <w:top w:val="single" w:sz="4" w:space="0" w:color="000000"/>
+              <w:left w:val="single" w:sz="4" w:space="0" w:color="000000"/>
+              <w:bottom w:val="single" w:sz="4" w:space="0" w:color="000000"/>
+              <w:right w:val="single" w:sz="4" w:space="0" w:color="000000"/>
+            </w:tcBorders>
+            <w:shd w:val="pct5" w:color="auto" w:fill="auto"/>
+          </w:tcPr>
+          <w:p>
+            <w:pPr>
+              <w:widowControl w:val="0"/>
+              <w:autoSpaceDE w:val="0"/>
+              <w:snapToGrid w:val="0"/>
+              <w:spacing w:after="0" w:line="240" w:lineRule="auto"/>
+            </w:pPr>
+          </w:p>
+        </w:tc>
+      </w:tr>
+      <w:tr>
+        <w:tc>
+          <w:tcPr>
             <w:tcW w:w="9540" w:type="dxa"/>
             <w:gridSpan w:val="3"/>
             <w:tcBorders>
@@ -619,6 +974,79 @@
       <w:tr>
         <w:tc>
           <w:tcPr>
+            <w:tcW w:w="7380" w:type="dxa"/>
+            <w:tcBorders>
+              <w:top w:val="single" w:sz="4" w:space="0" w:color="000000"/>
+              <w:left w:val="single" w:sz="4" w:space="0" w:color="000000"/>
+              <w:bottom w:val="single" w:sz="4" w:space="0" w:color="000000"/>
+            </w:tcBorders>
+            <w:shd w:val="pct5" w:color="auto" w:fill="auto"/>
+          </w:tcPr>
+          <w:p>
+            <w:pPr>
+              <w:widowControl w:val="0"/>
+              <w:autoSpaceDE w:val="0"/>
+              <w:snapToGrid w:val="0"/>
+              <w:spacing w:after="0" w:line="240" w:lineRule="auto"/>
+            </w:pPr>
+            <w:r>
+              <w:t>Do the design an</w:t>
+            </w:r>
+            <w:r>
+              <w:t xml:space="preserve">d implementation conform to </w:t>
+            </w:r>
+            <w:r>
+              <w:t xml:space="preserve">best practices? </w:t>
+            </w:r>
+            <w:r>
+              <w:t>(list exceptions)</w:t>
+            </w:r>
+          </w:p>
+        </w:tc>
+        <w:tc>
+          <w:tcPr>
+            <w:tcW w:w="990" w:type="dxa"/>
+            <w:tcBorders>
+              <w:top w:val="single" w:sz="4" w:space="0" w:color="000000"/>
+              <w:left w:val="single" w:sz="4" w:space="0" w:color="000000"/>
+              <w:bottom w:val="single" w:sz="4" w:space="0" w:color="000000"/>
+              <w:right w:val="single" w:sz="4" w:space="0" w:color="000000"/>
+            </w:tcBorders>
+            <w:shd w:val="pct5" w:color="auto" w:fill="auto"/>
+          </w:tcPr>
+          <w:p>
+            <w:pPr>
+              <w:widowControl w:val="0"/>
+              <w:autoSpaceDE w:val="0"/>
+              <w:snapToGrid w:val="0"/>
+              <w:spacing w:after="0" w:line="240" w:lineRule="auto"/>
+            </w:pPr>
+          </w:p>
+        </w:tc>
+        <w:tc>
+          <w:tcPr>
+            <w:tcW w:w="1170" w:type="dxa"/>
+            <w:tcBorders>
+              <w:top w:val="single" w:sz="4" w:space="0" w:color="000000"/>
+              <w:left w:val="single" w:sz="4" w:space="0" w:color="000000"/>
+              <w:bottom w:val="single" w:sz="4" w:space="0" w:color="000000"/>
+              <w:right w:val="single" w:sz="4" w:space="0" w:color="000000"/>
+            </w:tcBorders>
+            <w:shd w:val="pct5" w:color="auto" w:fill="auto"/>
+          </w:tcPr>
+          <w:p>
+            <w:pPr>
+              <w:widowControl w:val="0"/>
+              <w:autoSpaceDE w:val="0"/>
+              <w:snapToGrid w:val="0"/>
+              <w:spacing w:after="0" w:line="240" w:lineRule="auto"/>
+            </w:pPr>
+          </w:p>
+        </w:tc>
+      </w:tr>
+      <w:tr>
+        <w:tc>
+          <w:tcPr>
             <w:tcW w:w="9540" w:type="dxa"/>
             <w:gridSpan w:val="3"/>
             <w:tcBorders>
@@ -641,68 +1069,14 @@
       <w:tr>
         <w:tc>
           <w:tcPr>
-            <w:tcW w:w="7380" w:type="dxa"/>
-            <w:tcBorders>
-              <w:top w:val="single" w:sz="4" w:space="0" w:color="000000"/>
-              <w:left w:val="single" w:sz="4" w:space="0" w:color="000000"/>
-              <w:bottom w:val="single" w:sz="4" w:space="0" w:color="000000"/>
-            </w:tcBorders>
-            <w:shd w:val="pct5" w:color="auto" w:fill="auto"/>
-          </w:tcPr>
-          <w:p>
-            <w:pPr>
-              <w:widowControl w:val="0"/>
-              <w:autoSpaceDE w:val="0"/>
-              <w:snapToGrid w:val="0"/>
-              <w:spacing w:after="0" w:line="240" w:lineRule="auto"/>
-            </w:pPr>
-            <w:r>
-              <w:t xml:space="preserve">Does the style conform to </w:t>
-            </w:r>
-            <w:r>
-              <w:t xml:space="preserve">Python </w:t>
-            </w:r>
-            <w:r>
-              <w:t>coding</w:t>
-            </w:r>
-            <w:r>
-              <w:t xml:space="preserve"> conventions</w:t>
-            </w:r>
-            <w:r>
-              <w:t xml:space="preserve">? </w:t>
-            </w:r>
-          </w:p>
-        </w:tc>
-        <w:tc>
-          <w:tcPr>
-            <w:tcW w:w="990" w:type="dxa"/>
-            <w:tcBorders>
-              <w:top w:val="single" w:sz="4" w:space="0" w:color="000000"/>
-              <w:left w:val="single" w:sz="4" w:space="0" w:color="000000"/>
-              <w:bottom w:val="single" w:sz="4" w:space="0" w:color="000000"/>
-              <w:right w:val="single" w:sz="4" w:space="0" w:color="000000"/>
-            </w:tcBorders>
-            <w:shd w:val="pct5" w:color="auto" w:fill="auto"/>
-          </w:tcPr>
-          <w:p>
-            <w:pPr>
-              <w:widowControl w:val="0"/>
-              <w:autoSpaceDE w:val="0"/>
-              <w:snapToGrid w:val="0"/>
-              <w:spacing w:after="0" w:line="240" w:lineRule="auto"/>
-            </w:pPr>
-          </w:p>
-        </w:tc>
-        <w:tc>
-          <w:tcPr>
-            <w:tcW w:w="1170" w:type="dxa"/>
-            <w:tcBorders>
-              <w:top w:val="single" w:sz="4" w:space="0" w:color="000000"/>
-              <w:left w:val="single" w:sz="4" w:space="0" w:color="000000"/>
-              <w:bottom w:val="single" w:sz="4" w:space="0" w:color="000000"/>
-              <w:right w:val="single" w:sz="4" w:space="0" w:color="000000"/>
-            </w:tcBorders>
-            <w:shd w:val="pct5" w:color="auto" w:fill="auto"/>
+            <w:tcW w:w="9540" w:type="dxa"/>
+            <w:gridSpan w:val="3"/>
+            <w:tcBorders>
+              <w:top w:val="single" w:sz="4" w:space="0" w:color="000000"/>
+              <w:left w:val="single" w:sz="4" w:space="0" w:color="000000"/>
+              <w:bottom w:val="single" w:sz="4" w:space="0" w:color="000000"/>
+              <w:right w:val="single" w:sz="4" w:space="0" w:color="000000"/>
+            </w:tcBorders>
           </w:tcPr>
           <w:p>
             <w:pPr>
@@ -717,6 +1091,73 @@
       <w:tr>
         <w:tc>
           <w:tcPr>
+            <w:tcW w:w="7380" w:type="dxa"/>
+            <w:tcBorders>
+              <w:top w:val="single" w:sz="4" w:space="0" w:color="000000"/>
+              <w:left w:val="single" w:sz="4" w:space="0" w:color="000000"/>
+              <w:bottom w:val="single" w:sz="4" w:space="0" w:color="000000"/>
+            </w:tcBorders>
+            <w:shd w:val="pct5" w:color="auto" w:fill="auto"/>
+          </w:tcPr>
+          <w:p>
+            <w:pPr>
+              <w:widowControl w:val="0"/>
+              <w:autoSpaceDE w:val="0"/>
+              <w:snapToGrid w:val="0"/>
+              <w:spacing w:after="0" w:line="240" w:lineRule="auto"/>
+            </w:pPr>
+            <w:r>
+              <w:t>Does the solution meet all the requirements?</w:t>
+            </w:r>
+            <w:r>
+              <w:t xml:space="preserve"> (list any not met)</w:t>
+            </w:r>
+          </w:p>
+        </w:tc>
+        <w:tc>
+          <w:tcPr>
+            <w:tcW w:w="990" w:type="dxa"/>
+            <w:tcBorders>
+              <w:top w:val="single" w:sz="4" w:space="0" w:color="000000"/>
+              <w:left w:val="single" w:sz="4" w:space="0" w:color="000000"/>
+              <w:bottom w:val="single" w:sz="4" w:space="0" w:color="000000"/>
+              <w:right w:val="single" w:sz="4" w:space="0" w:color="000000"/>
+            </w:tcBorders>
+            <w:shd w:val="pct5" w:color="auto" w:fill="auto"/>
+          </w:tcPr>
+          <w:p>
+            <w:pPr>
+              <w:widowControl w:val="0"/>
+              <w:autoSpaceDE w:val="0"/>
+              <w:snapToGrid w:val="0"/>
+              <w:spacing w:after="0" w:line="240" w:lineRule="auto"/>
+            </w:pPr>
+          </w:p>
+        </w:tc>
+        <w:tc>
+          <w:tcPr>
+            <w:tcW w:w="1170" w:type="dxa"/>
+            <w:tcBorders>
+              <w:top w:val="single" w:sz="4" w:space="0" w:color="000000"/>
+              <w:left w:val="single" w:sz="4" w:space="0" w:color="000000"/>
+              <w:bottom w:val="single" w:sz="4" w:space="0" w:color="000000"/>
+              <w:right w:val="single" w:sz="4" w:space="0" w:color="000000"/>
+            </w:tcBorders>
+            <w:shd w:val="pct5" w:color="auto" w:fill="auto"/>
+          </w:tcPr>
+          <w:p>
+            <w:pPr>
+              <w:widowControl w:val="0"/>
+              <w:autoSpaceDE w:val="0"/>
+              <w:snapToGrid w:val="0"/>
+              <w:spacing w:after="0" w:line="240" w:lineRule="auto"/>
+            </w:pPr>
+          </w:p>
+        </w:tc>
+      </w:tr>
+      <w:tr>
+        <w:tc>
+          <w:tcPr>
             <w:tcW w:w="9540" w:type="dxa"/>
             <w:gridSpan w:val="3"/>
             <w:tcBorders>
@@ -739,50 +1180,6 @@
       <w:tr>
         <w:tc>
           <w:tcPr>
-            <w:tcW w:w="9540" w:type="dxa"/>
-            <w:gridSpan w:val="3"/>
-            <w:tcBorders>
-              <w:top w:val="single" w:sz="4" w:space="0" w:color="000000"/>
-              <w:left w:val="single" w:sz="4" w:space="0" w:color="000000"/>
-              <w:bottom w:val="single" w:sz="4" w:space="0" w:color="000000"/>
-              <w:right w:val="single" w:sz="4" w:space="0" w:color="000000"/>
-            </w:tcBorders>
-          </w:tcPr>
-          <w:p>
-            <w:pPr>
-              <w:widowControl w:val="0"/>
-              <w:autoSpaceDE w:val="0"/>
-              <w:snapToGrid w:val="0"/>
-              <w:spacing w:after="0" w:line="240" w:lineRule="auto"/>
-            </w:pPr>
-          </w:p>
-        </w:tc>
-      </w:tr>
-      <w:tr>
-        <w:tc>
-          <w:tcPr>
-            <w:tcW w:w="9540" w:type="dxa"/>
-            <w:gridSpan w:val="3"/>
-            <w:tcBorders>
-              <w:top w:val="single" w:sz="4" w:space="0" w:color="000000"/>
-              <w:left w:val="single" w:sz="4" w:space="0" w:color="000000"/>
-              <w:bottom w:val="single" w:sz="4" w:space="0" w:color="000000"/>
-              <w:right w:val="single" w:sz="4" w:space="0" w:color="000000"/>
-            </w:tcBorders>
-          </w:tcPr>
-          <w:p>
-            <w:pPr>
-              <w:widowControl w:val="0"/>
-              <w:autoSpaceDE w:val="0"/>
-              <w:snapToGrid w:val="0"/>
-              <w:spacing w:after="0" w:line="240" w:lineRule="auto"/>
-            </w:pPr>
-          </w:p>
-        </w:tc>
-      </w:tr>
-      <w:tr>
-        <w:tc>
-          <w:tcPr>
             <w:tcW w:w="7380" w:type="dxa"/>
             <w:tcBorders>
               <w:top w:val="single" w:sz="4" w:space="0" w:color="000000"/>
@@ -799,13 +1196,7 @@
               <w:spacing w:after="0" w:line="240" w:lineRule="auto"/>
             </w:pPr>
             <w:r>
-              <w:t>Do the design an</w:t>
-            </w:r>
-            <w:r>
-              <w:t xml:space="preserve">d implementation conform to </w:t>
-            </w:r>
-            <w:r>
-              <w:t xml:space="preserve">best practices? </w:t>
+              <w:t>Is there code to test the functions in the program?</w:t>
             </w:r>
           </w:p>
         </w:tc>
@@ -839,158 +1230,6 @@
               <w:right w:val="single" w:sz="4" w:space="0" w:color="000000"/>
             </w:tcBorders>
             <w:shd w:val="pct5" w:color="auto" w:fill="auto"/>
-          </w:tcPr>
-          <w:p>
-            <w:pPr>
-              <w:widowControl w:val="0"/>
-              <w:autoSpaceDE w:val="0"/>
-              <w:snapToGrid w:val="0"/>
-              <w:spacing w:after="0" w:line="240" w:lineRule="auto"/>
-            </w:pPr>
-          </w:p>
-        </w:tc>
-      </w:tr>
-      <w:tr>
-        <w:tc>
-          <w:tcPr>
-            <w:tcW w:w="9540" w:type="dxa"/>
-            <w:gridSpan w:val="3"/>
-            <w:tcBorders>
-              <w:top w:val="single" w:sz="4" w:space="0" w:color="000000"/>
-              <w:left w:val="single" w:sz="4" w:space="0" w:color="000000"/>
-              <w:bottom w:val="single" w:sz="4" w:space="0" w:color="000000"/>
-              <w:right w:val="single" w:sz="4" w:space="0" w:color="000000"/>
-            </w:tcBorders>
-          </w:tcPr>
-          <w:p>
-            <w:pPr>
-              <w:widowControl w:val="0"/>
-              <w:autoSpaceDE w:val="0"/>
-              <w:snapToGrid w:val="0"/>
-              <w:spacing w:after="0" w:line="240" w:lineRule="auto"/>
-            </w:pPr>
-          </w:p>
-        </w:tc>
-      </w:tr>
-      <w:tr>
-        <w:tc>
-          <w:tcPr>
-            <w:tcW w:w="9540" w:type="dxa"/>
-            <w:gridSpan w:val="3"/>
-            <w:tcBorders>
-              <w:top w:val="single" w:sz="4" w:space="0" w:color="000000"/>
-              <w:left w:val="single" w:sz="4" w:space="0" w:color="000000"/>
-              <w:bottom w:val="single" w:sz="4" w:space="0" w:color="000000"/>
-              <w:right w:val="single" w:sz="4" w:space="0" w:color="000000"/>
-            </w:tcBorders>
-          </w:tcPr>
-          <w:p>
-            <w:pPr>
-              <w:widowControl w:val="0"/>
-              <w:autoSpaceDE w:val="0"/>
-              <w:snapToGrid w:val="0"/>
-              <w:spacing w:after="0" w:line="240" w:lineRule="auto"/>
-            </w:pPr>
-          </w:p>
-        </w:tc>
-      </w:tr>
-      <w:tr>
-        <w:tc>
-          <w:tcPr>
-            <w:tcW w:w="9540" w:type="dxa"/>
-            <w:gridSpan w:val="3"/>
-            <w:tcBorders>
-              <w:top w:val="single" w:sz="4" w:space="0" w:color="000000"/>
-              <w:left w:val="single" w:sz="4" w:space="0" w:color="000000"/>
-              <w:bottom w:val="single" w:sz="4" w:space="0" w:color="000000"/>
-              <w:right w:val="single" w:sz="4" w:space="0" w:color="000000"/>
-            </w:tcBorders>
-          </w:tcPr>
-          <w:p>
-            <w:pPr>
-              <w:widowControl w:val="0"/>
-              <w:autoSpaceDE w:val="0"/>
-              <w:snapToGrid w:val="0"/>
-              <w:spacing w:after="0" w:line="240" w:lineRule="auto"/>
-            </w:pPr>
-          </w:p>
-        </w:tc>
-      </w:tr>
-      <w:tr>
-        <w:tc>
-          <w:tcPr>
-            <w:tcW w:w="7380" w:type="dxa"/>
-            <w:tcBorders>
-              <w:top w:val="single" w:sz="4" w:space="0" w:color="000000"/>
-              <w:left w:val="single" w:sz="4" w:space="0" w:color="000000"/>
-              <w:bottom w:val="single" w:sz="4" w:space="0" w:color="000000"/>
-            </w:tcBorders>
-            <w:shd w:val="pct5" w:color="auto" w:fill="auto"/>
-          </w:tcPr>
-          <w:p>
-            <w:pPr>
-              <w:widowControl w:val="0"/>
-              <w:autoSpaceDE w:val="0"/>
-              <w:snapToGrid w:val="0"/>
-              <w:spacing w:after="0" w:line="240" w:lineRule="auto"/>
-            </w:pPr>
-            <w:r>
-              <w:t xml:space="preserve">Does the solution meet all the requirements? </w:t>
-            </w:r>
-          </w:p>
-        </w:tc>
-        <w:tc>
-          <w:tcPr>
-            <w:tcW w:w="990" w:type="dxa"/>
-            <w:tcBorders>
-              <w:top w:val="single" w:sz="4" w:space="0" w:color="000000"/>
-              <w:left w:val="single" w:sz="4" w:space="0" w:color="000000"/>
-              <w:bottom w:val="single" w:sz="4" w:space="0" w:color="000000"/>
-              <w:right w:val="single" w:sz="4" w:space="0" w:color="000000"/>
-            </w:tcBorders>
-            <w:shd w:val="pct5" w:color="auto" w:fill="auto"/>
-          </w:tcPr>
-          <w:p>
-            <w:pPr>
-              <w:widowControl w:val="0"/>
-              <w:autoSpaceDE w:val="0"/>
-              <w:snapToGrid w:val="0"/>
-              <w:spacing w:after="0" w:line="240" w:lineRule="auto"/>
-            </w:pPr>
-          </w:p>
-        </w:tc>
-        <w:tc>
-          <w:tcPr>
-            <w:tcW w:w="1170" w:type="dxa"/>
-            <w:tcBorders>
-              <w:top w:val="single" w:sz="4" w:space="0" w:color="000000"/>
-              <w:left w:val="single" w:sz="4" w:space="0" w:color="000000"/>
-              <w:bottom w:val="single" w:sz="4" w:space="0" w:color="000000"/>
-              <w:right w:val="single" w:sz="4" w:space="0" w:color="000000"/>
-            </w:tcBorders>
-            <w:shd w:val="pct5" w:color="auto" w:fill="auto"/>
-          </w:tcPr>
-          <w:p>
-            <w:pPr>
-              <w:widowControl w:val="0"/>
-              <w:autoSpaceDE w:val="0"/>
-              <w:snapToGrid w:val="0"/>
-              <w:spacing w:after="0" w:line="240" w:lineRule="auto"/>
-            </w:pPr>
-          </w:p>
-        </w:tc>
-      </w:tr>
-      <w:tr>
-        <w:tc>
-          <w:tcPr>
-            <w:tcW w:w="9540" w:type="dxa"/>
-            <w:gridSpan w:val="3"/>
-            <w:tcBorders>
-              <w:top w:val="single" w:sz="4" w:space="0" w:color="000000"/>
-              <w:left w:val="single" w:sz="4" w:space="0" w:color="000000"/>
-              <w:bottom w:val="single" w:sz="4" w:space="0" w:color="000000"/>
-              <w:right w:val="single" w:sz="4" w:space="0" w:color="000000"/>
-            </w:tcBorders>
           </w:tcPr>
           <w:p>
             <w:pPr>
@@ -1208,7 +1447,15 @@
         <w:autoSpaceDE w:val="0"/>
       </w:pPr>
       <w:r>
-        <w:t>Do variable, function, and method names use snake_case?</w:t>
+        <w:t xml:space="preserve">Do variable, function, and method names use </w:t>
+      </w:r>
+      <w:proofErr w:type="spellStart"/>
+      <w:r>
+        <w:t>snake_case</w:t>
+      </w:r>
+      <w:proofErr w:type="spellEnd"/>
+      <w:r>
+        <w:t>?</w:t>
       </w:r>
       <w:r>
         <w:t xml:space="preserve"> </w:t>
@@ -1225,10 +1472,23 @@
         <w:autoSpaceDE w:val="0"/>
       </w:pPr>
       <w:r>
-        <w:t>Are class names written using PascalCase</w:t>
-      </w:r>
-      <w:r>
-        <w:t xml:space="preserve"> (aka TitleCase)?</w:t>
+        <w:t xml:space="preserve">Are class names written using </w:t>
+      </w:r>
+      <w:proofErr w:type="spellStart"/>
+      <w:r>
+        <w:t>PascalCase</w:t>
+      </w:r>
+      <w:proofErr w:type="spellEnd"/>
+      <w:r>
+        <w:t xml:space="preserve"> (aka </w:t>
+      </w:r>
+      <w:proofErr w:type="spellStart"/>
+      <w:r>
+        <w:t>TitleCase</w:t>
+      </w:r>
+      <w:proofErr w:type="spellEnd"/>
+      <w:r>
+        <w:t>)?</w:t>
       </w:r>
     </w:p>
     <w:p>

</xml_diff>

<commit_message>
Updated alll code review forms, deleted example folder
</commit_message>
<xml_diff>
--- a/Labs/CS210_CodeReviewForm-Generic.docx
+++ b/Labs/CS210_CodeReviewForm-Generic.docx
@@ -228,6 +228,46 @@
         <w:autoSpaceDE w:val="0"/>
         <w:spacing w:line="240" w:lineRule="auto"/>
       </w:pPr>
+      <w:r>
+        <w:t xml:space="preserve">Note: Links to </w:t>
+      </w:r>
+      <w:r>
+        <w:rPr>
+          <w:b/>
+          <w:bCs/>
+        </w:rPr>
+        <w:t>Code Review FAQs</w:t>
+      </w:r>
+      <w:r>
+        <w:t xml:space="preserve">, </w:t>
+      </w:r>
+      <w:r>
+        <w:rPr>
+          <w:b/>
+          <w:bCs/>
+        </w:rPr>
+        <w:t>Coding Style</w:t>
+      </w:r>
+      <w:r>
+        <w:t xml:space="preserve"> and </w:t>
+      </w:r>
+      <w:r>
+        <w:rPr>
+          <w:b/>
+          <w:bCs/>
+        </w:rPr>
+        <w:t>Best Practices</w:t>
+      </w:r>
+      <w:r>
+        <w:t xml:space="preserve"> are at the end of this document.</w:t>
+      </w:r>
+    </w:p>
+    <w:p>
+      <w:pPr>
+        <w:widowControl w:val="0"/>
+        <w:autoSpaceDE w:val="0"/>
+        <w:spacing w:line="240" w:lineRule="auto"/>
+      </w:pPr>
     </w:p>
     <w:tbl>
       <w:tblPr>
@@ -429,16 +469,19 @@
               <w:spacing w:after="0" w:line="240" w:lineRule="auto"/>
             </w:pPr>
             <w:r>
-              <w:t xml:space="preserve">Are </w:t>
-            </w:r>
-            <w:r>
-              <w:t>there no</w:t>
-            </w:r>
-            <w:r>
-              <w:t xml:space="preserve"> errors shown in the IDE? (</w:t>
-            </w:r>
-            <w:r>
-              <w:t xml:space="preserve">If no, </w:t>
+              <w:t>Is the code free from errors as</w:t>
+            </w:r>
+            <w:r>
+              <w:t xml:space="preserve"> shown in the IDE? (</w:t>
+            </w:r>
+            <w:r>
+              <w:t xml:space="preserve">If </w:t>
+            </w:r>
+            <w:r>
+              <w:t>no</w:t>
+            </w:r>
+            <w:r>
+              <w:t xml:space="preserve">, </w:t>
             </w:r>
             <w:r>
               <w:t xml:space="preserve">list </w:t>
@@ -1107,10 +1150,7 @@
               <w:spacing w:after="0" w:line="240" w:lineRule="auto"/>
             </w:pPr>
             <w:r>
-              <w:t>Does the solution meet all the requirements?</w:t>
-            </w:r>
-            <w:r>
-              <w:t xml:space="preserve"> (list any not met)</w:t>
+              <w:t>Does the solution meet all the requirements? (list any not met)</w:t>
             </w:r>
           </w:p>
         </w:tc>

</xml_diff>

<commit_message>
Added a lab s rubric and made improvements to the code review forms
</commit_message>
<xml_diff>
--- a/Labs/CS210_CodeReviewForm-Generic.docx
+++ b/Labs/CS210_CodeReviewForm-Generic.docx
@@ -10,13 +10,13 @@
         <w:tblLook w:val="0000" w:firstRow="0" w:lastRow="0" w:firstColumn="0" w:lastColumn="0" w:noHBand="0" w:noVBand="0"/>
       </w:tblPr>
       <w:tblGrid>
-        <w:gridCol w:w="5613"/>
-        <w:gridCol w:w="3993"/>
+        <w:gridCol w:w="5950"/>
+        <w:gridCol w:w="3656"/>
       </w:tblGrid>
       <w:tr>
         <w:tc>
           <w:tcPr>
-            <w:tcW w:w="5613" w:type="dxa"/>
+            <w:tcW w:w="5950" w:type="dxa"/>
             <w:tcBorders>
               <w:top w:val="single" w:sz="4" w:space="0" w:color="000000"/>
               <w:left w:val="single" w:sz="4" w:space="0" w:color="000000"/>
@@ -40,7 +40,7 @@
         </w:tc>
         <w:tc>
           <w:tcPr>
-            <w:tcW w:w="3993" w:type="dxa"/>
+            <w:tcW w:w="3656" w:type="dxa"/>
             <w:tcBorders>
               <w:top w:val="single" w:sz="4" w:space="0" w:color="000000"/>
               <w:left w:val="single" w:sz="4" w:space="0" w:color="000000"/>
@@ -61,7 +61,7 @@
       <w:tr>
         <w:tc>
           <w:tcPr>
-            <w:tcW w:w="5613" w:type="dxa"/>
+            <w:tcW w:w="5950" w:type="dxa"/>
             <w:tcBorders>
               <w:top w:val="single" w:sz="4" w:space="0" w:color="000000"/>
               <w:left w:val="single" w:sz="4" w:space="0" w:color="000000"/>
@@ -82,7 +82,7 @@
         </w:tc>
         <w:tc>
           <w:tcPr>
-            <w:tcW w:w="3993" w:type="dxa"/>
+            <w:tcW w:w="3656" w:type="dxa"/>
             <w:tcBorders>
               <w:top w:val="single" w:sz="4" w:space="0" w:color="000000"/>
               <w:left w:val="single" w:sz="4" w:space="0" w:color="000000"/>
@@ -103,28 +103,43 @@
       <w:tr>
         <w:tc>
           <w:tcPr>
-            <w:tcW w:w="5613" w:type="dxa"/>
-            <w:tcBorders>
-              <w:top w:val="single" w:sz="4" w:space="0" w:color="000000"/>
-              <w:left w:val="single" w:sz="4" w:space="0" w:color="000000"/>
-              <w:bottom w:val="single" w:sz="4" w:space="0" w:color="000000"/>
-            </w:tcBorders>
-          </w:tcPr>
-          <w:p>
-            <w:pPr>
-              <w:widowControl w:val="0"/>
-              <w:autoSpaceDE w:val="0"/>
-              <w:snapToGrid w:val="0"/>
-              <w:spacing w:after="0" w:line="240" w:lineRule="auto"/>
-            </w:pPr>
-            <w:r>
-              <w:t>Developer’s Lab Assignment Group (A, B, or C)</w:t>
-            </w:r>
-          </w:p>
-        </w:tc>
-        <w:tc>
-          <w:tcPr>
-            <w:tcW w:w="3993" w:type="dxa"/>
+            <w:tcW w:w="5950" w:type="dxa"/>
+            <w:tcBorders>
+              <w:top w:val="single" w:sz="4" w:space="0" w:color="000000"/>
+              <w:left w:val="single" w:sz="4" w:space="0" w:color="000000"/>
+              <w:bottom w:val="single" w:sz="4" w:space="0" w:color="000000"/>
+            </w:tcBorders>
+          </w:tcPr>
+          <w:p>
+            <w:pPr>
+              <w:widowControl w:val="0"/>
+              <w:autoSpaceDE w:val="0"/>
+              <w:snapToGrid w:val="0"/>
+              <w:spacing w:after="0" w:line="240" w:lineRule="auto"/>
+            </w:pPr>
+            <w:r>
+              <w:t xml:space="preserve">Developer’s </w:t>
+            </w:r>
+            <w:r>
+              <w:t>l</w:t>
+            </w:r>
+            <w:r>
+              <w:t xml:space="preserve">ab </w:t>
+            </w:r>
+            <w:r>
+              <w:t xml:space="preserve">version </w:t>
+            </w:r>
+            <w:r>
+              <w:t>(A, B, or C)</w:t>
+            </w:r>
+            <w:r>
+              <w:t xml:space="preserve"> and lab partner group name</w:t>
+            </w:r>
+          </w:p>
+        </w:tc>
+        <w:tc>
+          <w:tcPr>
+            <w:tcW w:w="3656" w:type="dxa"/>
             <w:tcBorders>
               <w:top w:val="single" w:sz="4" w:space="0" w:color="000000"/>
               <w:left w:val="single" w:sz="4" w:space="0" w:color="000000"/>
@@ -145,7 +160,7 @@
       <w:tr>
         <w:tc>
           <w:tcPr>
-            <w:tcW w:w="5613" w:type="dxa"/>
+            <w:tcW w:w="5950" w:type="dxa"/>
             <w:tcBorders>
               <w:top w:val="single" w:sz="4" w:space="0" w:color="000000"/>
               <w:left w:val="single" w:sz="4" w:space="0" w:color="000000"/>
@@ -166,7 +181,7 @@
         </w:tc>
         <w:tc>
           <w:tcPr>
-            <w:tcW w:w="3993" w:type="dxa"/>
+            <w:tcW w:w="3656" w:type="dxa"/>
             <w:tcBorders>
               <w:top w:val="single" w:sz="4" w:space="0" w:color="000000"/>
               <w:left w:val="single" w:sz="4" w:space="0" w:color="000000"/>

</xml_diff>

<commit_message>
Updated all the code review forms with links and formatting
</commit_message>
<xml_diff>
--- a/Labs/CS210_CodeReviewForm-Generic.docx
+++ b/Labs/CS210_CodeReviewForm-Generic.docx
@@ -11,7 +11,8 @@
       </w:tblPr>
       <w:tblGrid>
         <w:gridCol w:w="5950"/>
-        <w:gridCol w:w="3656"/>
+        <w:gridCol w:w="1828"/>
+        <w:gridCol w:w="1828"/>
       </w:tblGrid>
       <w:tr>
         <w:tc>
@@ -41,6 +42,7 @@
         <w:tc>
           <w:tcPr>
             <w:tcW w:w="3656" w:type="dxa"/>
+            <w:gridSpan w:val="2"/>
             <w:tcBorders>
               <w:top w:val="single" w:sz="4" w:space="0" w:color="000000"/>
               <w:left w:val="single" w:sz="4" w:space="0" w:color="000000"/>
@@ -83,6 +85,7 @@
         <w:tc>
           <w:tcPr>
             <w:tcW w:w="3656" w:type="dxa"/>
+            <w:gridSpan w:val="2"/>
             <w:tcBorders>
               <w:top w:val="single" w:sz="4" w:space="0" w:color="000000"/>
               <w:left w:val="single" w:sz="4" w:space="0" w:color="000000"/>
@@ -118,28 +121,32 @@
               <w:spacing w:after="0" w:line="240" w:lineRule="auto"/>
             </w:pPr>
             <w:r>
-              <w:t xml:space="preserve">Developer’s </w:t>
-            </w:r>
-            <w:r>
-              <w:t>l</w:t>
-            </w:r>
-            <w:r>
-              <w:t xml:space="preserve">ab </w:t>
-            </w:r>
-            <w:r>
-              <w:t xml:space="preserve">version </w:t>
-            </w:r>
-            <w:r>
-              <w:t>(A, B, or C)</w:t>
-            </w:r>
-            <w:r>
-              <w:t xml:space="preserve"> and lab partner group name</w:t>
-            </w:r>
-          </w:p>
-        </w:tc>
-        <w:tc>
-          <w:tcPr>
-            <w:tcW w:w="3656" w:type="dxa"/>
+              <w:t>Developer’s lab version (A, B, or C) and lab partner group name</w:t>
+            </w:r>
+          </w:p>
+        </w:tc>
+        <w:tc>
+          <w:tcPr>
+            <w:tcW w:w="1828" w:type="dxa"/>
+            <w:tcBorders>
+              <w:top w:val="single" w:sz="4" w:space="0" w:color="000000"/>
+              <w:left w:val="single" w:sz="4" w:space="0" w:color="000000"/>
+              <w:bottom w:val="single" w:sz="4" w:space="0" w:color="000000"/>
+              <w:right w:val="single" w:sz="4" w:space="0" w:color="000000"/>
+            </w:tcBorders>
+          </w:tcPr>
+          <w:p>
+            <w:pPr>
+              <w:widowControl w:val="0"/>
+              <w:autoSpaceDE w:val="0"/>
+              <w:snapToGrid w:val="0"/>
+              <w:spacing w:after="0" w:line="240" w:lineRule="auto"/>
+            </w:pPr>
+          </w:p>
+        </w:tc>
+        <w:tc>
+          <w:tcPr>
+            <w:tcW w:w="1828" w:type="dxa"/>
             <w:tcBorders>
               <w:top w:val="single" w:sz="4" w:space="0" w:color="000000"/>
               <w:left w:val="single" w:sz="4" w:space="0" w:color="000000"/>
@@ -182,6 +189,7 @@
         <w:tc>
           <w:tcPr>
             <w:tcW w:w="3656" w:type="dxa"/>
+            <w:gridSpan w:val="2"/>
             <w:tcBorders>
               <w:top w:val="single" w:sz="4" w:space="0" w:color="000000"/>
               <w:left w:val="single" w:sz="4" w:space="0" w:color="000000"/>
@@ -244,37 +252,39 @@
         <w:spacing w:line="240" w:lineRule="auto"/>
       </w:pPr>
       <w:r>
-        <w:t xml:space="preserve">Note: Links to </w:t>
+        <w:t xml:space="preserve">Refer to </w:t>
       </w:r>
+      <w:hyperlink r:id="rId7" w:history="1">
+        <w:r>
+          <w:rPr>
+            <w:rStyle w:val="Hyperlink"/>
+          </w:rPr>
+          <w:t xml:space="preserve">Code Review </w:t>
+        </w:r>
+        <w:r>
+          <w:rPr>
+            <w:rStyle w:val="Hyperlink"/>
+          </w:rPr>
+          <w:t>Procedure</w:t>
+        </w:r>
+      </w:hyperlink>
+      <w:r>
+        <w:t xml:space="preserve"> and  </w:t>
+      </w:r>
+      <w:hyperlink r:id="rId8" w:history="1">
+        <w:r>
+          <w:t>Coding Style and Best Practice Checklist</w:t>
+        </w:r>
+      </w:hyperlink>
       <w:r>
         <w:rPr>
           <w:b/>
           <w:bCs/>
         </w:rPr>
-        <w:t>Code Review FAQs</w:t>
+        <w:t xml:space="preserve"> </w:t>
       </w:r>
       <w:r>
-        <w:t xml:space="preserve">, </w:t>
-      </w:r>
-      <w:r>
-        <w:rPr>
-          <w:b/>
-          <w:bCs/>
-        </w:rPr>
-        <w:t>Coding Style</w:t>
-      </w:r>
-      <w:r>
-        <w:t xml:space="preserve"> and </w:t>
-      </w:r>
-      <w:r>
-        <w:rPr>
-          <w:b/>
-          <w:bCs/>
-        </w:rPr>
-        <w:t>Best Practices</w:t>
-      </w:r>
-      <w:r>
-        <w:t xml:space="preserve"> are at the end of this document.</w:t>
+        <w:t xml:space="preserve"> for guidance.</w:t>
       </w:r>
     </w:p>
     <w:p>
@@ -1394,357 +1404,10 @@
         <w:suppressAutoHyphens w:val="0"/>
         <w:spacing w:after="0" w:line="240" w:lineRule="auto"/>
       </w:pPr>
-      <w:r>
-        <w:br w:type="page"/>
-      </w:r>
-    </w:p>
-    <w:p>
-      <w:pPr>
-        <w:widowControl w:val="0"/>
-        <w:autoSpaceDE w:val="0"/>
-        <w:rPr>
-          <w:rFonts w:asciiTheme="majorHAnsi" w:hAnsiTheme="majorHAnsi"/>
-          <w:b/>
-          <w:sz w:val="28"/>
-          <w:szCs w:val="28"/>
-        </w:rPr>
-      </w:pPr>
-      <w:r>
-        <w:rPr>
-          <w:rFonts w:asciiTheme="majorHAnsi" w:hAnsiTheme="majorHAnsi"/>
-          <w:b/>
-          <w:sz w:val="28"/>
-          <w:szCs w:val="28"/>
-        </w:rPr>
-        <w:lastRenderedPageBreak/>
-        <w:t>Appendix</w:t>
-      </w:r>
-    </w:p>
-    <w:p>
-      <w:pPr>
-        <w:widowControl w:val="0"/>
-        <w:autoSpaceDE w:val="0"/>
-        <w:rPr>
-          <w:u w:val="single"/>
-        </w:rPr>
-      </w:pPr>
-      <w:r>
-        <w:rPr>
-          <w:u w:val="single"/>
-        </w:rPr>
-        <w:t>Aspects of coding style to check</w:t>
-      </w:r>
-    </w:p>
-    <w:p>
-      <w:pPr>
-        <w:pStyle w:val="ListParagraph"/>
-        <w:widowControl w:val="0"/>
-        <w:numPr>
-          <w:ilvl w:val="0"/>
-          <w:numId w:val="5"/>
-        </w:numPr>
-        <w:autoSpaceDE w:val="0"/>
-      </w:pPr>
-      <w:r>
-        <w:t>Is proper indentation used?</w:t>
-      </w:r>
-    </w:p>
-    <w:p>
-      <w:pPr>
-        <w:pStyle w:val="ListParagraph"/>
-        <w:widowControl w:val="0"/>
-        <w:numPr>
-          <w:ilvl w:val="0"/>
-          <w:numId w:val="5"/>
-        </w:numPr>
-        <w:autoSpaceDE w:val="0"/>
-      </w:pPr>
-      <w:r>
-        <w:t>Are variables and function names descriptive and meaningful?</w:t>
-      </w:r>
-    </w:p>
-    <w:p>
-      <w:pPr>
-        <w:pStyle w:val="ListParagraph"/>
-        <w:widowControl w:val="0"/>
-        <w:numPr>
-          <w:ilvl w:val="0"/>
-          <w:numId w:val="5"/>
-        </w:numPr>
-        <w:autoSpaceDE w:val="0"/>
-      </w:pPr>
-      <w:r>
-        <w:t>Have unnecessary lines of code, commented-out code, and unused files been removed?</w:t>
-      </w:r>
-    </w:p>
-    <w:p>
-      <w:pPr>
-        <w:pStyle w:val="ListParagraph"/>
-        <w:widowControl w:val="0"/>
-        <w:numPr>
-          <w:ilvl w:val="0"/>
-          <w:numId w:val="5"/>
-        </w:numPr>
-        <w:autoSpaceDE w:val="0"/>
-      </w:pPr>
-      <w:r>
-        <w:t>Are there clear and concise comments or docstrings explaining complex code or functions?</w:t>
-      </w:r>
-    </w:p>
-    <w:p>
-      <w:pPr>
-        <w:pStyle w:val="ListParagraph"/>
-        <w:widowControl w:val="0"/>
-        <w:numPr>
-          <w:ilvl w:val="0"/>
-          <w:numId w:val="5"/>
-        </w:numPr>
-        <w:autoSpaceDE w:val="0"/>
-      </w:pPr>
-      <w:r>
-        <w:t xml:space="preserve">Do variable, function, and method names use </w:t>
-      </w:r>
-      <w:proofErr w:type="spellStart"/>
-      <w:r>
-        <w:t>snake_case</w:t>
-      </w:r>
-      <w:proofErr w:type="spellEnd"/>
-      <w:r>
-        <w:t>?</w:t>
-      </w:r>
-      <w:r>
-        <w:t xml:space="preserve"> </w:t>
-      </w:r>
-    </w:p>
-    <w:p>
-      <w:pPr>
-        <w:pStyle w:val="ListParagraph"/>
-        <w:widowControl w:val="0"/>
-        <w:numPr>
-          <w:ilvl w:val="0"/>
-          <w:numId w:val="5"/>
-        </w:numPr>
-        <w:autoSpaceDE w:val="0"/>
-      </w:pPr>
-      <w:r>
-        <w:t xml:space="preserve">Are class names written using </w:t>
-      </w:r>
-      <w:proofErr w:type="spellStart"/>
-      <w:r>
-        <w:t>PascalCase</w:t>
-      </w:r>
-      <w:proofErr w:type="spellEnd"/>
-      <w:r>
-        <w:t xml:space="preserve"> (aka </w:t>
-      </w:r>
-      <w:proofErr w:type="spellStart"/>
-      <w:r>
-        <w:t>TitleCase</w:t>
-      </w:r>
-      <w:proofErr w:type="spellEnd"/>
-      <w:r>
-        <w:t>)?</w:t>
-      </w:r>
-    </w:p>
-    <w:p>
-      <w:pPr>
-        <w:pStyle w:val="ListParagraph"/>
-        <w:widowControl w:val="0"/>
-        <w:numPr>
-          <w:ilvl w:val="0"/>
-          <w:numId w:val="5"/>
-        </w:numPr>
-        <w:autoSpaceDE w:val="0"/>
-      </w:pPr>
-      <w:r>
-        <w:t>Are constant names written using ALL_CAPS (typically defined at the module level)?</w:t>
-      </w:r>
-    </w:p>
-    <w:p>
-      <w:pPr>
-        <w:pStyle w:val="ListParagraph"/>
-        <w:widowControl w:val="0"/>
-        <w:numPr>
-          <w:ilvl w:val="0"/>
-          <w:numId w:val="5"/>
-        </w:numPr>
-        <w:autoSpaceDE w:val="0"/>
-      </w:pPr>
-      <w:r>
-        <w:t>Are import statements organized (standard library first, then third-party, then local imports)?</w:t>
-      </w:r>
-    </w:p>
-    <w:p>
-      <w:pPr>
-        <w:widowControl w:val="0"/>
-        <w:autoSpaceDE w:val="0"/>
-        <w:rPr>
-          <w:u w:val="single"/>
-        </w:rPr>
-      </w:pPr>
-      <w:r>
-        <w:rPr>
-          <w:u w:val="single"/>
-        </w:rPr>
-        <w:t>Best practices in Object Oriented Programming</w:t>
-      </w:r>
-    </w:p>
-    <w:p>
-      <w:pPr>
-        <w:pStyle w:val="ListParagraph"/>
-        <w:widowControl w:val="0"/>
-        <w:numPr>
-          <w:ilvl w:val="0"/>
-          <w:numId w:val="6"/>
-        </w:numPr>
-        <w:autoSpaceDE w:val="0"/>
-      </w:pPr>
-      <w:r>
-        <w:t>Is the code DRY (Don’t Repeat Yourself) — no duplicated logic or copy-pasted code?</w:t>
-      </w:r>
-    </w:p>
-    <w:p>
-      <w:pPr>
-        <w:pStyle w:val="ListParagraph"/>
-        <w:widowControl w:val="0"/>
-        <w:numPr>
-          <w:ilvl w:val="0"/>
-          <w:numId w:val="6"/>
-        </w:numPr>
-        <w:autoSpaceDE w:val="0"/>
-      </w:pPr>
-      <w:r>
-        <w:t>Are named constants or configuration variables used instead of hard-coded literal values</w:t>
-      </w:r>
-      <w:r>
-        <w:t>?</w:t>
-      </w:r>
-    </w:p>
-    <w:p>
-      <w:pPr>
-        <w:pStyle w:val="ListParagraph"/>
-        <w:widowControl w:val="0"/>
-        <w:numPr>
-          <w:ilvl w:val="0"/>
-          <w:numId w:val="6"/>
-        </w:numPr>
-        <w:autoSpaceDE w:val="0"/>
-      </w:pPr>
-      <w:r>
-        <w:t>s business logic separated from input/output code (e.g., computation in one module, CLI handling in another)</w:t>
-      </w:r>
-      <w:r>
-        <w:t>?</w:t>
-      </w:r>
-    </w:p>
-    <w:p>
-      <w:pPr>
-        <w:pStyle w:val="ListParagraph"/>
-        <w:widowControl w:val="0"/>
-        <w:numPr>
-          <w:ilvl w:val="0"/>
-          <w:numId w:val="6"/>
-        </w:numPr>
-        <w:autoSpaceDE w:val="0"/>
-      </w:pPr>
-      <w:r>
-        <w:t>Are instance variables intended for internal use prefixed with an underscore (e.g., _value)</w:t>
-      </w:r>
-      <w:r>
-        <w:t>?</w:t>
-      </w:r>
-    </w:p>
-    <w:p>
-      <w:pPr>
-        <w:pStyle w:val="ListParagraph"/>
-        <w:widowControl w:val="0"/>
-        <w:numPr>
-          <w:ilvl w:val="0"/>
-          <w:numId w:val="6"/>
-        </w:numPr>
-        <w:autoSpaceDE w:val="0"/>
-      </w:pPr>
-      <w:r>
-        <w:t>A</w:t>
-      </w:r>
-      <w:r>
-        <w:t>re local variables used inside methods whenever possible, instead of storing data in instance attributes unnecessarily</w:t>
-      </w:r>
-      <w:r>
-        <w:t>?</w:t>
-      </w:r>
-    </w:p>
-    <w:p>
-      <w:pPr>
-        <w:pStyle w:val="ListParagraph"/>
-        <w:widowControl w:val="0"/>
-        <w:numPr>
-          <w:ilvl w:val="0"/>
-          <w:numId w:val="6"/>
-        </w:numPr>
-        <w:autoSpaceDE w:val="0"/>
-      </w:pPr>
-      <w:r>
-        <w:t xml:space="preserve">Does each function or method do one clear task and have a single responsibility </w:t>
-      </w:r>
-      <w:r>
-        <w:t>(no “Swiss Armey” methods)?</w:t>
-      </w:r>
-    </w:p>
-    <w:p>
-      <w:pPr>
-        <w:pStyle w:val="ListParagraph"/>
-        <w:widowControl w:val="0"/>
-        <w:numPr>
-          <w:ilvl w:val="0"/>
-          <w:numId w:val="6"/>
-        </w:numPr>
-        <w:autoSpaceDE w:val="0"/>
-      </w:pPr>
-      <w:r>
-        <w:t>Are classes cohesive (each has a clear, well-defined purpose) and loosely coupled (minimal dependencies on other classes)</w:t>
-      </w:r>
-    </w:p>
-    <w:p>
-      <w:pPr>
-        <w:pStyle w:val="ListParagraph"/>
-        <w:widowControl w:val="0"/>
-        <w:numPr>
-          <w:ilvl w:val="0"/>
-          <w:numId w:val="6"/>
-        </w:numPr>
-        <w:autoSpaceDE w:val="0"/>
-      </w:pPr>
-      <w:r>
-        <w:t>Is inheritance used appropriately, or replaced with composition where simpler</w:t>
-      </w:r>
-      <w:r>
-        <w:t>?</w:t>
-      </w:r>
-    </w:p>
-    <w:p>
-      <w:pPr>
-        <w:pStyle w:val="ListParagraph"/>
-        <w:widowControl w:val="0"/>
-        <w:numPr>
-          <w:ilvl w:val="0"/>
-          <w:numId w:val="6"/>
-        </w:numPr>
-        <w:autoSpaceDE w:val="0"/>
-      </w:pPr>
-      <w:r>
-        <w:t>Are data classes (@dataclass) used where appropriate for simple data containers?</w:t>
-      </w:r>
-    </w:p>
-    <w:p>
-      <w:pPr>
-        <w:widowControl w:val="0"/>
-        <w:autoSpaceDE w:val="0"/>
-      </w:pPr>
     </w:p>
     <w:sectPr>
-      <w:headerReference w:type="default" r:id="rId7"/>
-      <w:footerReference w:type="default" r:id="rId8"/>
+      <w:headerReference w:type="default" r:id="rId9"/>
+      <w:footerReference w:type="default" r:id="rId10"/>
       <w:pgSz w:w="12240" w:h="15840"/>
       <w:pgMar w:top="1440" w:right="1440" w:bottom="1440" w:left="1440" w:header="720" w:footer="720" w:gutter="0"/>
       <w:cols w:space="720"/>
@@ -3153,6 +2816,16 @@
       <w:contextualSpacing/>
     </w:pPr>
   </w:style>
+  <w:style w:type="character" w:styleId="Hyperlink">
+    <w:name w:val="Hyperlink"/>
+    <w:basedOn w:val="DefaultParagraphFont"/>
+    <w:uiPriority w:val="99"/>
+    <w:rsid w:val="00601D54"/>
+    <w:rPr>
+      <w:color w:val="0000FF" w:themeColor="hyperlink"/>
+      <w:u w:val="single"/>
+    </w:rPr>
+  </w:style>
 </w:styles>
 </file>
 

</xml_diff>

<commit_message>
New research notes and lab 5 rubric update
</commit_message>
<xml_diff>
--- a/Labs/CS210_CodeReviewForm-Generic.docx
+++ b/Labs/CS210_CodeReviewForm-Generic.docx
@@ -296,13 +296,7 @@
         <w:t>.</w:t>
       </w:r>
       <w:r>
-        <w:t xml:space="preserve">” </w:t>
-      </w:r>
-      <w:r>
-        <w:t>C</w:t>
-      </w:r>
-      <w:r>
-        <w:t>olumn</w:t>
+        <w:t>” Column</w:t>
       </w:r>
       <w:r>
         <w:t xml:space="preserve"> to indicate what they changed</w:t>
@@ -580,9 +574,6 @@
         </w:tc>
       </w:tr>
       <w:tr>
-        <w:trPr>
-          <w:trHeight w:val="287"/>
-        </w:trPr>
         <w:tc>
           <w:tcPr>
             <w:tcW w:w="7987" w:type="dxa"/>
@@ -601,7 +592,71 @@
               <w:spacing w:after="0" w:line="240" w:lineRule="auto"/>
             </w:pPr>
             <w:r>
-              <w:t>Is the developers’ name and the date listed in each file?</w:t>
+              <w:t>Is there a pyproject.toml file?</w:t>
+            </w:r>
+          </w:p>
+        </w:tc>
+        <w:tc>
+          <w:tcPr>
+            <w:tcW w:w="720" w:type="dxa"/>
+            <w:tcBorders>
+              <w:top w:val="single" w:sz="4" w:space="0" w:color="000000"/>
+              <w:left w:val="single" w:sz="4" w:space="0" w:color="000000"/>
+              <w:bottom w:val="single" w:sz="4" w:space="0" w:color="000000"/>
+              <w:right w:val="single" w:sz="4" w:space="0" w:color="000000"/>
+            </w:tcBorders>
+            <w:shd w:val="clear" w:color="auto" w:fill="FFFFFF" w:themeFill="background1"/>
+          </w:tcPr>
+          <w:p>
+            <w:pPr>
+              <w:widowControl w:val="0"/>
+              <w:autoSpaceDE w:val="0"/>
+              <w:snapToGrid w:val="0"/>
+              <w:spacing w:after="0" w:line="240" w:lineRule="auto"/>
+            </w:pPr>
+          </w:p>
+        </w:tc>
+        <w:tc>
+          <w:tcPr>
+            <w:tcW w:w="833" w:type="dxa"/>
+            <w:tcBorders>
+              <w:top w:val="single" w:sz="4" w:space="0" w:color="000000"/>
+              <w:left w:val="single" w:sz="4" w:space="0" w:color="000000"/>
+              <w:bottom w:val="single" w:sz="4" w:space="0" w:color="000000"/>
+              <w:right w:val="single" w:sz="4" w:space="0" w:color="000000"/>
+            </w:tcBorders>
+            <w:shd w:val="clear" w:color="auto" w:fill="FFFFFF" w:themeFill="background1"/>
+          </w:tcPr>
+          <w:p>
+            <w:pPr>
+              <w:widowControl w:val="0"/>
+              <w:autoSpaceDE w:val="0"/>
+              <w:snapToGrid w:val="0"/>
+              <w:spacing w:after="0" w:line="240" w:lineRule="auto"/>
+            </w:pPr>
+          </w:p>
+        </w:tc>
+      </w:tr>
+      <w:tr>
+        <w:tc>
+          <w:tcPr>
+            <w:tcW w:w="7987" w:type="dxa"/>
+            <w:tcBorders>
+              <w:top w:val="single" w:sz="4" w:space="0" w:color="000000"/>
+              <w:left w:val="single" w:sz="4" w:space="0" w:color="000000"/>
+              <w:bottom w:val="single" w:sz="4" w:space="0" w:color="000000"/>
+            </w:tcBorders>
+            <w:shd w:val="pct5" w:color="auto" w:fill="auto"/>
+          </w:tcPr>
+          <w:p>
+            <w:pPr>
+              <w:widowControl w:val="0"/>
+              <w:autoSpaceDE w:val="0"/>
+              <w:snapToGrid w:val="0"/>
+              <w:spacing w:after="0" w:line="240" w:lineRule="auto"/>
+            </w:pPr>
+            <w:r>
+              <w:t>If other documents were required (readme, release notes, etc.), were they included?</w:t>
             </w:r>
           </w:p>
         </w:tc>
@@ -652,46 +707,8 @@
         </w:trPr>
         <w:tc>
           <w:tcPr>
-            <w:tcW w:w="7987" w:type="dxa"/>
-            <w:tcBorders>
-              <w:top w:val="single" w:sz="4" w:space="0" w:color="000000"/>
-              <w:left w:val="single" w:sz="4" w:space="0" w:color="000000"/>
-              <w:bottom w:val="single" w:sz="4" w:space="0" w:color="000000"/>
-            </w:tcBorders>
-            <w:shd w:val="pct5" w:color="auto" w:fill="auto"/>
-          </w:tcPr>
-          <w:p>
-            <w:pPr>
-              <w:widowControl w:val="0"/>
-              <w:autoSpaceDE w:val="0"/>
-              <w:snapToGrid w:val="0"/>
-              <w:spacing w:after="0" w:line="240" w:lineRule="auto"/>
-            </w:pPr>
-          </w:p>
-        </w:tc>
-        <w:tc>
-          <w:tcPr>
-            <w:tcW w:w="720" w:type="dxa"/>
-            <w:tcBorders>
-              <w:top w:val="single" w:sz="4" w:space="0" w:color="000000"/>
-              <w:left w:val="single" w:sz="4" w:space="0" w:color="000000"/>
-              <w:bottom w:val="single" w:sz="4" w:space="0" w:color="000000"/>
-              <w:right w:val="single" w:sz="4" w:space="0" w:color="000000"/>
-            </w:tcBorders>
-            <w:shd w:val="clear" w:color="auto" w:fill="FFFFFF" w:themeFill="background1"/>
-          </w:tcPr>
-          <w:p>
-            <w:pPr>
-              <w:widowControl w:val="0"/>
-              <w:autoSpaceDE w:val="0"/>
-              <w:snapToGrid w:val="0"/>
-              <w:spacing w:after="0" w:line="240" w:lineRule="auto"/>
-            </w:pPr>
-          </w:p>
-        </w:tc>
-        <w:tc>
-          <w:tcPr>
-            <w:tcW w:w="833" w:type="dxa"/>
+            <w:tcW w:w="9540" w:type="dxa"/>
+            <w:gridSpan w:val="3"/>
             <w:tcBorders>
               <w:top w:val="single" w:sz="4" w:space="0" w:color="000000"/>
               <w:left w:val="single" w:sz="4" w:space="0" w:color="000000"/>
@@ -732,28 +749,13 @@
               <w:spacing w:after="0" w:line="240" w:lineRule="auto"/>
             </w:pPr>
             <w:r>
-              <w:t>Is the code free from errors as</w:t>
-            </w:r>
-            <w:r>
-              <w:t xml:space="preserve"> shown in the IDE? (</w:t>
-            </w:r>
-            <w:r>
-              <w:t xml:space="preserve">If </w:t>
-            </w:r>
-            <w:r>
-              <w:t>no</w:t>
-            </w:r>
-            <w:r>
-              <w:t xml:space="preserve">, </w:t>
-            </w:r>
-            <w:r>
-              <w:t xml:space="preserve">list </w:t>
-            </w:r>
-            <w:r>
-              <w:t>errors</w:t>
-            </w:r>
-            <w:r>
-              <w:t>)</w:t>
+              <w:t>Is the developers’ name</w:t>
+            </w:r>
+            <w:r>
+              <w:t>, any AI used (and how)</w:t>
+            </w:r>
+            <w:r>
+              <w:t xml:space="preserve"> and the date listed in each file?</w:t>
             </w:r>
           </w:p>
         </w:tc>
@@ -799,6 +801,158 @@
         </w:tc>
       </w:tr>
       <w:tr>
+        <w:trPr>
+          <w:trHeight w:val="287"/>
+        </w:trPr>
+        <w:tc>
+          <w:tcPr>
+            <w:tcW w:w="7987" w:type="dxa"/>
+            <w:tcBorders>
+              <w:top w:val="single" w:sz="4" w:space="0" w:color="000000"/>
+              <w:left w:val="single" w:sz="4" w:space="0" w:color="000000"/>
+              <w:bottom w:val="single" w:sz="4" w:space="0" w:color="000000"/>
+            </w:tcBorders>
+            <w:shd w:val="pct5" w:color="auto" w:fill="auto"/>
+          </w:tcPr>
+          <w:p>
+            <w:pPr>
+              <w:widowControl w:val="0"/>
+              <w:autoSpaceDE w:val="0"/>
+              <w:snapToGrid w:val="0"/>
+              <w:spacing w:after="0" w:line="240" w:lineRule="auto"/>
+            </w:pPr>
+          </w:p>
+        </w:tc>
+        <w:tc>
+          <w:tcPr>
+            <w:tcW w:w="720" w:type="dxa"/>
+            <w:tcBorders>
+              <w:top w:val="single" w:sz="4" w:space="0" w:color="000000"/>
+              <w:left w:val="single" w:sz="4" w:space="0" w:color="000000"/>
+              <w:bottom w:val="single" w:sz="4" w:space="0" w:color="000000"/>
+              <w:right w:val="single" w:sz="4" w:space="0" w:color="000000"/>
+            </w:tcBorders>
+            <w:shd w:val="clear" w:color="auto" w:fill="FFFFFF" w:themeFill="background1"/>
+          </w:tcPr>
+          <w:p>
+            <w:pPr>
+              <w:widowControl w:val="0"/>
+              <w:autoSpaceDE w:val="0"/>
+              <w:snapToGrid w:val="0"/>
+              <w:spacing w:after="0" w:line="240" w:lineRule="auto"/>
+            </w:pPr>
+          </w:p>
+        </w:tc>
+        <w:tc>
+          <w:tcPr>
+            <w:tcW w:w="833" w:type="dxa"/>
+            <w:tcBorders>
+              <w:top w:val="single" w:sz="4" w:space="0" w:color="000000"/>
+              <w:left w:val="single" w:sz="4" w:space="0" w:color="000000"/>
+              <w:bottom w:val="single" w:sz="4" w:space="0" w:color="000000"/>
+              <w:right w:val="single" w:sz="4" w:space="0" w:color="000000"/>
+            </w:tcBorders>
+            <w:shd w:val="clear" w:color="auto" w:fill="FFFFFF" w:themeFill="background1"/>
+          </w:tcPr>
+          <w:p>
+            <w:pPr>
+              <w:widowControl w:val="0"/>
+              <w:autoSpaceDE w:val="0"/>
+              <w:snapToGrid w:val="0"/>
+              <w:spacing w:after="0" w:line="240" w:lineRule="auto"/>
+            </w:pPr>
+          </w:p>
+        </w:tc>
+      </w:tr>
+      <w:tr>
+        <w:trPr>
+          <w:trHeight w:val="287"/>
+        </w:trPr>
+        <w:tc>
+          <w:tcPr>
+            <w:tcW w:w="7987" w:type="dxa"/>
+            <w:tcBorders>
+              <w:top w:val="single" w:sz="4" w:space="0" w:color="000000"/>
+              <w:left w:val="single" w:sz="4" w:space="0" w:color="000000"/>
+              <w:bottom w:val="single" w:sz="4" w:space="0" w:color="000000"/>
+            </w:tcBorders>
+            <w:shd w:val="pct5" w:color="auto" w:fill="auto"/>
+          </w:tcPr>
+          <w:p>
+            <w:pPr>
+              <w:widowControl w:val="0"/>
+              <w:autoSpaceDE w:val="0"/>
+              <w:snapToGrid w:val="0"/>
+              <w:spacing w:after="0" w:line="240" w:lineRule="auto"/>
+            </w:pPr>
+            <w:r>
+              <w:t>Is the code free from errors as</w:t>
+            </w:r>
+            <w:r>
+              <w:t xml:space="preserve"> shown in the IDE? (</w:t>
+            </w:r>
+            <w:r>
+              <w:t xml:space="preserve">If </w:t>
+            </w:r>
+            <w:r>
+              <w:t>no</w:t>
+            </w:r>
+            <w:r>
+              <w:t xml:space="preserve">, </w:t>
+            </w:r>
+            <w:r>
+              <w:t xml:space="preserve">list </w:t>
+            </w:r>
+            <w:r>
+              <w:t>errors</w:t>
+            </w:r>
+            <w:r>
+              <w:t>)</w:t>
+            </w:r>
+          </w:p>
+        </w:tc>
+        <w:tc>
+          <w:tcPr>
+            <w:tcW w:w="720" w:type="dxa"/>
+            <w:tcBorders>
+              <w:top w:val="single" w:sz="4" w:space="0" w:color="000000"/>
+              <w:left w:val="single" w:sz="4" w:space="0" w:color="000000"/>
+              <w:bottom w:val="single" w:sz="4" w:space="0" w:color="000000"/>
+              <w:right w:val="single" w:sz="4" w:space="0" w:color="000000"/>
+            </w:tcBorders>
+            <w:shd w:val="clear" w:color="auto" w:fill="FFFFFF" w:themeFill="background1"/>
+          </w:tcPr>
+          <w:p>
+            <w:pPr>
+              <w:widowControl w:val="0"/>
+              <w:autoSpaceDE w:val="0"/>
+              <w:snapToGrid w:val="0"/>
+              <w:spacing w:after="0" w:line="240" w:lineRule="auto"/>
+            </w:pPr>
+          </w:p>
+        </w:tc>
+        <w:tc>
+          <w:tcPr>
+            <w:tcW w:w="833" w:type="dxa"/>
+            <w:tcBorders>
+              <w:top w:val="single" w:sz="4" w:space="0" w:color="000000"/>
+              <w:left w:val="single" w:sz="4" w:space="0" w:color="000000"/>
+              <w:bottom w:val="single" w:sz="4" w:space="0" w:color="000000"/>
+              <w:right w:val="single" w:sz="4" w:space="0" w:color="000000"/>
+            </w:tcBorders>
+            <w:shd w:val="clear" w:color="auto" w:fill="FFFFFF" w:themeFill="background1"/>
+          </w:tcPr>
+          <w:p>
+            <w:pPr>
+              <w:widowControl w:val="0"/>
+              <w:autoSpaceDE w:val="0"/>
+              <w:snapToGrid w:val="0"/>
+              <w:spacing w:after="0" w:line="240" w:lineRule="auto"/>
+            </w:pPr>
+          </w:p>
+        </w:tc>
+      </w:tr>
+      <w:tr>
         <w:tc>
           <w:tcPr>
             <w:tcW w:w="9540" w:type="dxa"/>
@@ -1133,15 +1287,7 @@
               <w:spacing w:after="0" w:line="240" w:lineRule="auto"/>
             </w:pPr>
             <w:r>
-              <w:t xml:space="preserve">Is </w:t>
-            </w:r>
-            <w:proofErr w:type="spellStart"/>
-            <w:r>
-              <w:t>i</w:t>
-            </w:r>
-            <w:proofErr w:type="spellEnd"/>
-            <w:r>
-              <w:t>/o code separated from processing code? (in separate functions or modules)</w:t>
+              <w:t>Is i/o code separated from processing code? (in separate functions or modules)</w:t>
             </w:r>
           </w:p>
         </w:tc>
@@ -1430,104 +1576,6 @@
             </w:r>
             <w:r>
               <w:t>(list exceptions)</w:t>
-            </w:r>
-          </w:p>
-        </w:tc>
-        <w:tc>
-          <w:tcPr>
-            <w:tcW w:w="720" w:type="dxa"/>
-            <w:tcBorders>
-              <w:top w:val="single" w:sz="4" w:space="0" w:color="000000"/>
-              <w:left w:val="single" w:sz="4" w:space="0" w:color="000000"/>
-              <w:bottom w:val="single" w:sz="4" w:space="0" w:color="000000"/>
-              <w:right w:val="single" w:sz="4" w:space="0" w:color="000000"/>
-            </w:tcBorders>
-            <w:shd w:val="clear" w:color="auto" w:fill="FFFFFF" w:themeFill="background1"/>
-          </w:tcPr>
-          <w:p>
-            <w:pPr>
-              <w:widowControl w:val="0"/>
-              <w:autoSpaceDE w:val="0"/>
-              <w:snapToGrid w:val="0"/>
-              <w:spacing w:after="0" w:line="240" w:lineRule="auto"/>
-            </w:pPr>
-          </w:p>
-        </w:tc>
-        <w:tc>
-          <w:tcPr>
-            <w:tcW w:w="833" w:type="dxa"/>
-            <w:tcBorders>
-              <w:top w:val="single" w:sz="4" w:space="0" w:color="000000"/>
-              <w:left w:val="single" w:sz="4" w:space="0" w:color="000000"/>
-              <w:bottom w:val="single" w:sz="4" w:space="0" w:color="000000"/>
-              <w:right w:val="single" w:sz="4" w:space="0" w:color="000000"/>
-            </w:tcBorders>
-            <w:shd w:val="clear" w:color="auto" w:fill="FFFFFF" w:themeFill="background1"/>
-          </w:tcPr>
-          <w:p>
-            <w:pPr>
-              <w:widowControl w:val="0"/>
-              <w:autoSpaceDE w:val="0"/>
-              <w:snapToGrid w:val="0"/>
-              <w:spacing w:after="0" w:line="240" w:lineRule="auto"/>
-            </w:pPr>
-          </w:p>
-        </w:tc>
-      </w:tr>
-      <w:tr>
-        <w:tc>
-          <w:tcPr>
-            <w:tcW w:w="9540" w:type="dxa"/>
-            <w:gridSpan w:val="3"/>
-            <w:tcBorders>
-              <w:top w:val="single" w:sz="4" w:space="0" w:color="000000"/>
-              <w:left w:val="single" w:sz="4" w:space="0" w:color="000000"/>
-              <w:bottom w:val="single" w:sz="4" w:space="0" w:color="000000"/>
-              <w:right w:val="single" w:sz="4" w:space="0" w:color="000000"/>
-            </w:tcBorders>
-          </w:tcPr>
-          <w:p>
-            <w:pPr>
-              <w:widowControl w:val="0"/>
-              <w:autoSpaceDE w:val="0"/>
-              <w:snapToGrid w:val="0"/>
-              <w:spacing w:after="0" w:line="240" w:lineRule="auto"/>
-            </w:pPr>
-          </w:p>
-        </w:tc>
-      </w:tr>
-      <w:tr>
-        <w:tc>
-          <w:tcPr>
-            <w:tcW w:w="7987" w:type="dxa"/>
-            <w:tcBorders>
-              <w:top w:val="single" w:sz="4" w:space="0" w:color="000000"/>
-              <w:left w:val="single" w:sz="4" w:space="0" w:color="000000"/>
-              <w:bottom w:val="single" w:sz="4" w:space="0" w:color="000000"/>
-            </w:tcBorders>
-            <w:shd w:val="pct5" w:color="auto" w:fill="auto"/>
-          </w:tcPr>
-          <w:p>
-            <w:pPr>
-              <w:widowControl w:val="0"/>
-              <w:autoSpaceDE w:val="0"/>
-              <w:snapToGrid w:val="0"/>
-              <w:spacing w:after="0" w:line="240" w:lineRule="auto"/>
-            </w:pPr>
-            <w:r>
-              <w:t xml:space="preserve">If </w:t>
-            </w:r>
-            <w:r>
-              <w:t>other</w:t>
-            </w:r>
-            <w:r>
-              <w:t xml:space="preserve"> documents were required (readme, release notes, etc.), were the</w:t>
-            </w:r>
-            <w:r>
-              <w:t>y</w:t>
-            </w:r>
-            <w:r>
-              <w:t xml:space="preserve"> included?</w:t>
             </w:r>
           </w:p>
         </w:tc>
@@ -2911,7 +2959,7 @@
   <w:style w:type="paragraph" w:default="1" w:styleId="Normal">
     <w:name w:val="Normal"/>
     <w:qFormat/>
-    <w:rsid w:val="00DD6C2A"/>
+    <w:rsid w:val="00E13C35"/>
     <w:pPr>
       <w:suppressAutoHyphens/>
       <w:spacing w:after="200" w:line="276" w:lineRule="auto"/>
@@ -2926,6 +2974,7 @@
   <w:style w:type="character" w:default="1" w:styleId="DefaultParagraphFont">
     <w:name w:val="Default Paragraph Font"/>
     <w:uiPriority w:val="1"/>
+    <w:semiHidden/>
     <w:unhideWhenUsed/>
   </w:style>
   <w:style w:type="table" w:default="1" w:styleId="TableNormal">

</xml_diff>